<commit_message>
Actualizacion mejora estudio tema 2 11/10/2024 Final mañana
</commit_message>
<xml_diff>
--- a/doc/EstudioTema1.docx
+++ b/doc/EstudioTema1.docx
@@ -235,7 +235,7 @@
               <w:rPr>
                 <w:rStyle w:val="Enlacedelndice"/>
               </w:rPr>
-              <w:t>1. Protocolos de comunicaciones.</w:t>
+              <w:t>1. Protocolos de comunicaciones: IP, TCP, HTTP, HTTPS.</w:t>
               <w:tab/>
               <w:t>2</w:t>
             </w:r>
@@ -255,7 +255,7 @@
               <w:rPr>
                 <w:rStyle w:val="Enlacedelndice"/>
               </w:rPr>
-              <w:t>2. Modelo de comunicaciones cliente – servidor.</w:t>
+              <w:t>2. Modelo de comunicaciones cliente – servidor y su relación con las aplicaciones web.</w:t>
               <w:tab/>
               <w:t>3</w:t>
             </w:r>
@@ -295,7 +295,7 @@
               <w:rPr>
                 <w:rStyle w:val="Enlacedelndice"/>
               </w:rPr>
-              <w:t>4. Estudio sobre el concepto de URI/URL/URN, estructura, utilidad y relación con el protocolo HTTP/HTTPS</w:t>
+              <w:t>4. Estudio sobre el concepto de URI (Idendificador de Recursos Uniforme)/URL/URN, estructura, utilidad y relación con el protocolo HTTP/HTTPS</w:t>
               <w:tab/>
               <w:t>5</w:t>
             </w:r>
@@ -315,7 +315,7 @@
               <w:rPr>
                 <w:rStyle w:val="Enlacedelndice"/>
               </w:rPr>
-              <w:t>5. Modelo de desarrollo de aplicaciones multicapa.</w:t>
+              <w:t>5. Modelo de desarrollo de aplicaciones multicapa – comunicación entre capas – componentes – funcionalidad de cada capa.</w:t>
               <w:tab/>
               <w:t>6</w:t>
             </w:r>
@@ -335,19 +335,7 @@
               <w:rPr>
                 <w:rStyle w:val="Enlacedelndice"/>
               </w:rPr>
-              <w:t xml:space="preserve">6. </w:t>
-            </w:r>
-            <w:r>
-              <w:rPr>
-                <w:rStyle w:val="Enlacedelndice"/>
-              </w:rPr>
-              <w:t>D</w:t>
-            </w:r>
-            <w:r>
-              <w:rPr>
-                <w:rStyle w:val="Enlacedelndice"/>
-              </w:rPr>
-              <w:t>ivisión funcional front-end / back-end</w:t>
+              <w:t>6. Modelo de división funcional front-end / back-end para aplicaciones web</w:t>
               <w:tab/>
               <w:t>7</w:t>
             </w:r>
@@ -367,7 +355,7 @@
               <w:rPr>
                 <w:rStyle w:val="Enlacedelndice"/>
               </w:rPr>
-              <w:t>7. Página web estática, dinámica, web, mashup .</w:t>
+              <w:t>7. Página web estática – página web dinámica – aplicación web – mashup .</w:t>
               <w:tab/>
               <w:t>8</w:t>
             </w:r>
@@ -422,6 +410,26 @@
             </w:tabs>
             <w:rPr/>
           </w:pPr>
+          <w:hyperlink w:anchor="__RefHeading___Toc2878_214691988">
+            <w:r>
+              <w:rPr>
+                <w:rStyle w:val="Enlacedelndice"/>
+              </w:rPr>
+              <w:t>utilizados en cada caso.</w:t>
+              <w:tab/>
+              <w:t>10</w:t>
+            </w:r>
+          </w:hyperlink>
+        </w:p>
+        <w:p>
+          <w:pPr>
+            <w:pStyle w:val="TOC1"/>
+            <w:tabs>
+              <w:tab w:val="clear" w:pos="708"/>
+              <w:tab w:val="right" w:pos="8504" w:leader="dot"/>
+            </w:tabs>
+            <w:rPr/>
+          </w:pPr>
           <w:hyperlink w:anchor="__RefHeading___Toc2880_214691988">
             <w:r>
               <w:rPr>
@@ -447,7 +455,7 @@
               <w:rPr>
                 <w:rStyle w:val="Enlacedelndice"/>
               </w:rPr>
-              <w:t>11. Características de una plataforma XAMPP.</w:t>
+              <w:t>11. Características y posibilidades de desarrollo de una plataforma XAMPP.</w:t>
               <w:tab/>
               <w:t>12</w:t>
             </w:r>
@@ -467,19 +475,7 @@
               <w:rPr>
                 <w:rStyle w:val="Enlacedelndice"/>
               </w:rPr>
-              <w:t xml:space="preserve">12. </w:t>
-            </w:r>
-            <w:r>
-              <w:rPr>
-                <w:rStyle w:val="Enlacedelndice"/>
-              </w:rPr>
-              <w:t>M</w:t>
-            </w:r>
-            <w:r>
-              <w:rPr>
-                <w:rStyle w:val="Enlacedelndice"/>
-              </w:rPr>
-              <w:t>áquina virtual Java (JVM) y el software JDK en el entorno de desarrollo y en el entrono de explotación.</w:t>
+              <w:t>12. En que casos es necesaria la instalación de la máquina virtual Java (JVM) y el software JDK en el entorno de desarrollo y en el entrono de explotación.</w:t>
               <w:tab/>
               <w:t>13</w:t>
             </w:r>
@@ -499,7 +495,7 @@
               <w:rPr>
                 <w:rStyle w:val="Enlacedelndice"/>
               </w:rPr>
-              <w:t>13. IDE más utilizados.</w:t>
+              <w:t>13. IDE más utilizados (características y grado de implantación actual).</w:t>
               <w:tab/>
               <w:t>14</w:t>
             </w:r>
@@ -519,7 +515,7 @@
               <w:rPr>
                 <w:rStyle w:val="Enlacedelndice"/>
               </w:rPr>
-              <w:t>14. Servidores HTTP /HTTPS más utilizados.</w:t>
+              <w:t>14. Servidores HTTP /HTTPS más utilizados (características y grado de implantación actual).</w:t>
               <w:tab/>
               <w:t>15</w:t>
             </w:r>
@@ -559,7 +555,7 @@
               <w:rPr>
                 <w:rStyle w:val="Enlacedelndice"/>
               </w:rPr>
-              <w:t>16. Navegadores HTTP /HTTPS más utilizados.</w:t>
+              <w:t>16. Navegadores HTTP /HTTPS más utilizados (características y grado de implantación actual).</w:t>
               <w:tab/>
               <w:t>17</w:t>
             </w:r>
@@ -599,7 +595,7 @@
               <w:rPr>
                 <w:rStyle w:val="Enlacedelndice"/>
               </w:rPr>
-              <w:t>18. Repositorios de software …</w:t>
+              <w:t>18. Repositorios de software – sistemas de control de versiones: GIT , CVS, Subversion, …</w:t>
               <w:tab/>
               <w:t>19</w:t>
             </w:r>
@@ -1576,6 +1572,18 @@
           <w:bCs/>
         </w:rPr>
       </w:pPr>
+      <w:r>
+        <w:rPr/>
+      </w:r>
+    </w:p>
+    <w:p>
+      <w:pPr>
+        <w:pStyle w:val="Heading1"/>
+        <w:rPr>
+          <w:b/>
+          <w:bCs/>
+        </w:rPr>
+      </w:pPr>
       <w:bookmarkStart w:id="6" w:name="__RefHeading___Toc2866_214691988"/>
       <w:bookmarkStart w:id="7" w:name="_Toc177939784"/>
       <w:bookmarkEnd w:id="6"/>
@@ -5595,141 +5603,130 @@
       </w:pPr>
       <w:r>
         <w:rPr/>
-      </w:r>
-    </w:p>
-    <w:p>
-      <w:pPr>
-        <w:pStyle w:val="Normal"/>
-        <w:rPr>
-          <w:b/>
-          <w:bCs/>
-        </w:rPr>
-      </w:pPr>
-      <w:r>
-        <w:rPr>
-          <w:b/>
-          <w:bCs/>
-        </w:rPr>
-      </w:r>
-    </w:p>
-    <w:p>
-      <w:pPr>
-        <w:pStyle w:val="Normal"/>
-        <w:rPr>
-          <w:b/>
-          <w:bCs/>
-        </w:rPr>
-      </w:pPr>
-      <w:r>
-        <w:rPr>
-          <w:b/>
-          <w:bCs/>
-        </w:rPr>
-      </w:r>
-    </w:p>
-    <w:p>
-      <w:pPr>
-        <w:pStyle w:val="Normal"/>
-        <w:rPr>
-          <w:b/>
-          <w:bCs/>
-        </w:rPr>
-      </w:pPr>
-      <w:r>
-        <w:rPr>
-          <w:b/>
-          <w:bCs/>
-        </w:rPr>
-      </w:r>
-    </w:p>
-    <w:p>
-      <w:pPr>
-        <w:pStyle w:val="Normal"/>
-        <w:rPr>
-          <w:b/>
-          <w:bCs/>
-        </w:rPr>
-      </w:pPr>
-      <w:r>
-        <w:rPr>
-          <w:b/>
-          <w:bCs/>
-        </w:rPr>
-      </w:r>
-    </w:p>
-    <w:p>
-      <w:pPr>
-        <w:pStyle w:val="Normal"/>
-        <w:rPr>
-          <w:b/>
-          <w:bCs/>
-        </w:rPr>
-      </w:pPr>
-      <w:r>
-        <w:rPr>
-          <w:b/>
-          <w:bCs/>
-        </w:rPr>
-      </w:r>
-    </w:p>
-    <w:p>
-      <w:pPr>
-        <w:pStyle w:val="Normal"/>
-        <w:rPr>
-          <w:b/>
-          <w:bCs/>
-        </w:rPr>
-      </w:pPr>
-      <w:r>
-        <w:rPr>
-          <w:b/>
-          <w:bCs/>
-        </w:rPr>
-      </w:r>
-    </w:p>
-    <w:p>
-      <w:pPr>
-        <w:pStyle w:val="Normal"/>
-        <w:rPr>
-          <w:b/>
-          <w:bCs/>
-        </w:rPr>
-      </w:pPr>
-      <w:r>
-        <w:rPr>
-          <w:b/>
-          <w:bCs/>
-        </w:rPr>
-      </w:r>
-    </w:p>
-    <w:p>
-      <w:pPr>
-        <w:pStyle w:val="Normal"/>
-        <w:rPr>
-          <w:b/>
-          <w:bCs/>
-        </w:rPr>
-      </w:pPr>
-      <w:r>
-        <w:rPr>
-          <w:b/>
-          <w:bCs/>
-        </w:rPr>
-      </w:r>
-    </w:p>
-    <w:p>
-      <w:pPr>
-        <w:pStyle w:val="Normal"/>
-        <w:rPr>
-          <w:b/>
-          <w:bCs/>
-        </w:rPr>
-      </w:pPr>
-      <w:r>
-        <w:rPr>
-          <w:b/>
-          <w:bCs/>
-        </w:rPr>
+        <w:t>Los generadores de documentación se encargan de generar una api a partir de comentarios que incluyamos en nuestro código, esto es útil para usuarios externos o incluso nosotros mismos si volvemos a mirar ese código tiempo después y no recordamos que hacia cada cosa</w:t>
+      </w:r>
+    </w:p>
+    <w:p>
+      <w:pPr>
+        <w:pStyle w:val="Normal"/>
+        <w:rPr>
+          <w:b/>
+          <w:bCs/>
+        </w:rPr>
+      </w:pPr>
+      <w:r>
+        <w:rPr>
+          <w:b/>
+          <w:bCs/>
+        </w:rPr>
+      </w:r>
+    </w:p>
+    <w:p>
+      <w:pPr>
+        <w:pStyle w:val="Normal"/>
+        <w:rPr>
+          <w:b w:val="false"/>
+          <w:bCs w:val="false"/>
+        </w:rPr>
+      </w:pPr>
+      <w:r>
+        <w:rPr>
+          <w:b w:val="false"/>
+          <w:bCs w:val="false"/>
+        </w:rPr>
+        <w:t xml:space="preserve">PhPDoc: Derivado de Javadoc (generador de documentación para java), tiene la ventaja de que algunos </w:t>
+      </w:r>
+      <w:r>
+        <w:rPr>
+          <w:b w:val="false"/>
+          <w:bCs w:val="false"/>
+          <w:u w:val="none"/>
+        </w:rPr>
+        <w:t>IDEs</w:t>
+      </w:r>
+      <w:r>
+        <w:rPr>
+          <w:b w:val="false"/>
+          <w:bCs w:val="false"/>
+        </w:rPr>
+        <w:t xml:space="preserve"> pueden extraer información de la </w:t>
+      </w:r>
+      <w:r>
+        <w:rPr>
+          <w:b w:val="false"/>
+          <w:bCs w:val="false"/>
+          <w:u w:val="none"/>
+        </w:rPr>
+        <w:t>documentación</w:t>
+      </w:r>
+      <w:r>
+        <w:rPr>
+          <w:b w:val="false"/>
+          <w:bCs w:val="false"/>
+        </w:rPr>
+        <w:t xml:space="preserve"> y mostrarla en tiempo real</w:t>
+      </w:r>
+    </w:p>
+    <w:p>
+      <w:pPr>
+        <w:pStyle w:val="Normal"/>
+        <w:rPr>
+          <w:b w:val="false"/>
+          <w:bCs w:val="false"/>
+        </w:rPr>
+      </w:pPr>
+      <w:r>
+        <w:rPr>
+          <w:b w:val="false"/>
+          <w:bCs w:val="false"/>
+        </w:rPr>
+      </w:r>
+    </w:p>
+    <w:p>
+      <w:pPr>
+        <w:pStyle w:val="Normal"/>
+        <w:rPr>
+          <w:b w:val="false"/>
+          <w:bCs w:val="false"/>
+        </w:rPr>
+      </w:pPr>
+      <w:r>
+        <w:rPr>
+          <w:b w:val="false"/>
+          <w:bCs w:val="false"/>
+        </w:rPr>
+        <w:t>PhPDocumentor: Permite documentar código tanto orientado a objetos como procedimental (crear funciones para procesos que se van a repetir múltiples veces). Puede generar documentos HTML, PDF, CHM y Docbook</w:t>
+      </w:r>
+    </w:p>
+    <w:p>
+      <w:pPr>
+        <w:pStyle w:val="Normal"/>
+        <w:rPr>
+          <w:b w:val="false"/>
+          <w:bCs w:val="false"/>
+        </w:rPr>
+      </w:pPr>
+      <w:r>
+        <w:rPr>
+          <w:b w:val="false"/>
+          <w:bCs w:val="false"/>
+        </w:rPr>
+      </w:r>
+    </w:p>
+    <w:p>
+      <w:pPr>
+        <w:pStyle w:val="Normal"/>
+        <w:rPr>
+          <w:b w:val="false"/>
+          <w:bCs w:val="false"/>
+        </w:rPr>
+      </w:pPr>
+      <w:r>
+        <w:rPr>
+          <w:b w:val="false"/>
+          <w:bCs w:val="false"/>
+        </w:rPr>
+        <w:t>ApiGen: También para PhP, permite ser configurado a nuestro gusto mediante el fichero “apigen.neon”</w:t>
       </w:r>
     </w:p>
     <w:p>
@@ -6327,16 +6324,7 @@
             <w:sz w:val="24"/>
             <w:szCs w:val="24"/>
           </w:rPr>
-          <w:t xml:space="preserve">20                                                                                                </w:t>
-        </w:r>
-        <w:r>
-          <w:rPr>
-            <w:b/>
-            <w:bCs/>
-            <w:sz w:val="24"/>
-            <w:szCs w:val="24"/>
-          </w:rPr>
-          <w:t>2024/2025</w:t>
+          <w:t>20                                                                                                2024/2025</w:t>
         </w:r>
       </w:p>
     </w:sdtContent>
@@ -7116,6 +7104,14 @@
       <w:u w:val="single"/>
     </w:rPr>
   </w:style>
+  <w:style w:type="character" w:styleId="InternetLink21">
+    <w:name w:val="Internet Link21"/>
+    <w:qFormat/>
+    <w:rPr>
+      <w:color w:val="000080"/>
+      <w:u w:val="single"/>
+    </w:rPr>
+  </w:style>
   <w:style w:type="character" w:styleId="Hyperlink">
     <w:name w:val="Hyperlink"/>
     <w:rPr>

</xml_diff>

<commit_message>
Commit 18/10/2024 final dia
</commit_message>
<xml_diff>
--- a/doc/EstudioTema1.docx
+++ b/doc/EstudioTema1.docx
@@ -600,6 +600,112 @@
               <w:t>19</w:t>
             </w:r>
           </w:hyperlink>
+        </w:p>
+        <w:p>
+          <w:pPr>
+            <w:pStyle w:val="TOC1"/>
+            <w:tabs>
+              <w:tab w:val="clear" w:pos="708"/>
+              <w:tab w:val="right" w:pos="8504" w:leader="dot"/>
+            </w:tabs>
+            <w:rPr/>
+          </w:pPr>
+          <w:hyperlink w:anchor="__RefHeading___Toc2896_214691988_Copia_1">
+            <w:r>
+              <w:rPr>
+                <w:rStyle w:val="Enlacedelndice"/>
+              </w:rPr>
+              <w:t>23. Arquitecturas</w:t>
+              <w:tab/>
+              <w:t>21</w:t>
+            </w:r>
+          </w:hyperlink>
+        </w:p>
+        <w:p>
+          <w:pPr>
+            <w:pStyle w:val="TOC2"/>
+            <w:tabs>
+              <w:tab w:val="clear" w:pos="8221"/>
+              <w:tab w:val="right" w:pos="8504" w:leader="dot"/>
+            </w:tabs>
+            <w:rPr/>
+          </w:pPr>
+          <w:hyperlink w:anchor="__RefHeading___Toc372_146120811">
+            <w:r>
+              <w:rPr>
+                <w:rStyle w:val="Enlacedelndice"/>
+              </w:rPr>
+              <w:t xml:space="preserve"> </w:t>
+            </w:r>
+            <w:r>
+              <w:rPr>
+                <w:rStyle w:val="Enlacedelndice"/>
+              </w:rPr>
+              <w:t>Arquitectura Java EE</w:t>
+              <w:tab/>
+              <w:t>21</w:t>
+            </w:r>
+          </w:hyperlink>
+        </w:p>
+        <w:p>
+          <w:pPr>
+            <w:pStyle w:val="TOC2"/>
+            <w:tabs>
+              <w:tab w:val="clear" w:pos="8221"/>
+              <w:tab w:val="right" w:pos="8504" w:leader="dot"/>
+            </w:tabs>
+            <w:rPr/>
+          </w:pPr>
+          <w:hyperlink w:anchor="__RefHeading___Toc374_146120811">
+            <w:r>
+              <w:rPr>
+                <w:rStyle w:val="Enlacedelndice"/>
+              </w:rPr>
+              <w:t>Arquitectura AMP</w:t>
+              <w:tab/>
+              <w:t>22</w:t>
+            </w:r>
+          </w:hyperlink>
+        </w:p>
+        <w:p>
+          <w:pPr>
+            <w:pStyle w:val="TOC2"/>
+            <w:tabs>
+              <w:tab w:val="clear" w:pos="8221"/>
+              <w:tab w:val="right" w:pos="8504" w:leader="dot"/>
+            </w:tabs>
+            <w:rPr/>
+          </w:pPr>
+          <w:hyperlink w:anchor="__RefHeading___Toc376_146120811">
+            <w:r>
+              <w:rPr>
+                <w:rStyle w:val="Enlacedelndice"/>
+              </w:rPr>
+              <w:t>Arquitectura MEAN</w:t>
+              <w:tab/>
+              <w:t>22</w:t>
+            </w:r>
+          </w:hyperlink>
+        </w:p>
+        <w:p>
+          <w:pPr>
+            <w:pStyle w:val="TOC2"/>
+            <w:tabs>
+              <w:tab w:val="clear" w:pos="8221"/>
+              <w:tab w:val="right" w:pos="8504" w:leader="dot"/>
+            </w:tabs>
+            <w:rPr/>
+          </w:pPr>
+          <w:hyperlink w:anchor="__RefHeading___Toc378_146120811">
+            <w:r>
+              <w:rPr>
+                <w:rStyle w:val="Enlacedelndice"/>
+              </w:rPr>
+              <w:t>Arquitectura .NET</w:t>
+              <w:tab/>
+              <w:t>22</w:t>
+            </w:r>
+          </w:hyperlink>
           <w:r>
             <w:rPr>
               <w:rStyle w:val="Enlacedelndice"/>
@@ -1573,7 +1679,10 @@
         </w:rPr>
       </w:pPr>
       <w:r>
-        <w:rPr/>
+        <w:rPr>
+          <w:b/>
+          <w:bCs/>
+        </w:rPr>
       </w:r>
     </w:p>
     <w:p>
@@ -1708,24 +1817,14 @@
             </a:graphic>
           </wp:anchor>
         </w:drawing>
-      </w:r>
-    </w:p>
-    <w:p>
-      <w:pPr>
-        <w:pStyle w:val="Normal"/>
-        <w:jc w:val="both"/>
-        <w:rPr/>
-      </w:pPr>
-      <w:r>
-        <w:rPr/>
         <w:drawing>
           <wp:anchor behindDoc="0" distT="0" distB="0" distL="0" distR="0" simplePos="0" locked="0" layoutInCell="0" allowOverlap="1" relativeHeight="10">
             <wp:simplePos x="0" y="0"/>
             <wp:positionH relativeFrom="column">
-              <wp:posOffset>-19050</wp:posOffset>
+              <wp:posOffset>-28575</wp:posOffset>
             </wp:positionH>
             <wp:positionV relativeFrom="paragraph">
-              <wp:posOffset>-58420</wp:posOffset>
+              <wp:posOffset>2148205</wp:posOffset>
             </wp:positionV>
             <wp:extent cx="5400040" cy="2656205"/>
             <wp:effectExtent l="0" t="0" r="0" b="0"/>
@@ -1777,38 +1876,6 @@
     </w:p>
     <w:p>
       <w:pPr>
-        <w:pStyle w:val="Normal"/>
-        <w:jc w:val="both"/>
-        <w:rPr>
-          <w:sz w:val="30"/>
-          <w:szCs w:val="30"/>
-        </w:rPr>
-      </w:pPr>
-      <w:r>
-        <w:rPr>
-          <w:sz w:val="30"/>
-          <w:szCs w:val="30"/>
-        </w:rPr>
-      </w:r>
-    </w:p>
-    <w:p>
-      <w:pPr>
-        <w:pStyle w:val="Normal"/>
-        <w:jc w:val="both"/>
-        <w:rPr>
-          <w:sz w:val="30"/>
-          <w:szCs w:val="30"/>
-        </w:rPr>
-      </w:pPr>
-      <w:r>
-        <w:rPr>
-          <w:sz w:val="30"/>
-          <w:szCs w:val="30"/>
-        </w:rPr>
-      </w:r>
-    </w:p>
-    <w:p>
-      <w:pPr>
         <w:pStyle w:val="Heading1"/>
         <w:rPr>
           <w:b/>
@@ -1826,6 +1893,23 @@
         <w:t>5. Modelo de desarrollo de aplicaciones multicapa – comunicación entre capas – componentes – funcionalidad de cada capa.</w:t>
       </w:r>
       <w:bookmarkEnd w:id="9"/>
+    </w:p>
+    <w:p>
+      <w:pPr>
+        <w:pStyle w:val="Normal"/>
+        <w:jc w:val="both"/>
+        <w:rPr>
+          <w:sz w:val="30"/>
+          <w:szCs w:val="30"/>
+        </w:rPr>
+      </w:pPr>
+      <w:r>
+        <w:rPr>
+          <w:sz w:val="30"/>
+          <w:szCs w:val="30"/>
+        </w:rPr>
+        <w:t>CORREGIR (lineas de codigo en ficheros y directorios) tema 6 pg 23</w:t>
+      </w:r>
     </w:p>
     <w:p>
       <w:pPr>
@@ -2887,37 +2971,31 @@
           <w:bCs/>
         </w:rPr>
       </w:pPr>
-      <w:bookmarkStart w:id="16" w:name="__RefHeading___Toc2876_214691988"/>
-      <w:bookmarkStart w:id="17" w:name="_Toc177939789"/>
+      <w:bookmarkStart w:id="16" w:name="_Toc177939789"/>
+      <w:r>
+        <w:rPr>
+          <w:b/>
+          <w:bCs/>
+        </w:rPr>
+        <w:t>9. Programas ejecutados en el lado del cliente y programas ejecutados en el lado del servidor - lenguajes de programación</w:t>
+      </w:r>
       <w:bookmarkEnd w:id="16"/>
       <w:r>
         <w:rPr>
           <w:b/>
           <w:bCs/>
         </w:rPr>
-        <w:t>9. Programas ejecutados en el lado del cliente y programas ejecutados en el lado del servidor - lenguajes de programación</w:t>
+        <w:t xml:space="preserve"> </w:t>
+      </w:r>
+      <w:bookmarkStart w:id="17" w:name="_Toc177939790"/>
+      <w:r>
+        <w:rPr>
+          <w:b/>
+          <w:bCs/>
+        </w:rPr>
+        <w:t>utilizados en cada caso.</w:t>
       </w:r>
       <w:bookmarkEnd w:id="17"/>
-    </w:p>
-    <w:p>
-      <w:pPr>
-        <w:pStyle w:val="Heading1"/>
-        <w:rPr>
-          <w:b/>
-          <w:bCs/>
-        </w:rPr>
-      </w:pPr>
-      <w:bookmarkStart w:id="18" w:name="__RefHeading___Toc2878_214691988"/>
-      <w:bookmarkStart w:id="19" w:name="_Toc177939790"/>
-      <w:bookmarkEnd w:id="18"/>
-      <w:r>
-        <w:rPr>
-          <w:b/>
-          <w:bCs/>
-        </w:rPr>
-        <w:t>utilizados en cada caso.</w:t>
-      </w:r>
-      <w:bookmarkEnd w:id="19"/>
     </w:p>
     <w:p>
       <w:pPr>
@@ -3245,9 +3323,9 @@
           <w:bCs/>
         </w:rPr>
       </w:pPr>
-      <w:bookmarkStart w:id="20" w:name="__RefHeading___Toc2880_214691988"/>
-      <w:bookmarkStart w:id="21" w:name="_Toc177939791"/>
-      <w:bookmarkEnd w:id="20"/>
+      <w:bookmarkStart w:id="18" w:name="__RefHeading___Toc2880_214691988"/>
+      <w:bookmarkStart w:id="19" w:name="_Toc177939791"/>
+      <w:bookmarkEnd w:id="18"/>
       <w:r>
         <w:rPr>
           <w:b/>
@@ -3255,7 +3333,7 @@
         </w:rPr>
         <w:t>10. Lenguajes de programación utilizados en el lado servidor de una aplicación web (características y grado de implantación actual).</w:t>
       </w:r>
-      <w:bookmarkEnd w:id="21"/>
+      <w:bookmarkEnd w:id="19"/>
     </w:p>
     <w:p>
       <w:pPr>
@@ -3625,8 +3703,8 @@
           <w:bCs/>
         </w:rPr>
       </w:pPr>
-      <w:bookmarkStart w:id="22" w:name="__RefHeading___Toc2882_214691988"/>
-      <w:bookmarkEnd w:id="22"/>
+      <w:bookmarkStart w:id="20" w:name="__RefHeading___Toc2882_214691988"/>
+      <w:bookmarkEnd w:id="20"/>
       <w:r>
         <w:rPr>
           <w:b/>
@@ -3872,8 +3950,8 @@
           <w:bCs/>
         </w:rPr>
       </w:pPr>
-      <w:bookmarkStart w:id="23" w:name="__RefHeading___Toc2884_214691988"/>
-      <w:bookmarkEnd w:id="23"/>
+      <w:bookmarkStart w:id="21" w:name="__RefHeading___Toc2884_214691988"/>
+      <w:bookmarkEnd w:id="21"/>
       <w:r>
         <w:rPr>
           <w:b/>
@@ -3895,6 +3973,7 @@
           <w:b/>
           <w:bCs/>
         </w:rPr>
+        <w:t>CORREGIR Cuando se usa cada uno</w:t>
       </w:r>
     </w:p>
     <w:p>
@@ -4147,8 +4226,8 @@
           <w:bCs/>
         </w:rPr>
       </w:pPr>
-      <w:bookmarkStart w:id="24" w:name="__RefHeading___Toc2886_214691988"/>
-      <w:bookmarkEnd w:id="24"/>
+      <w:bookmarkStart w:id="22" w:name="__RefHeading___Toc2886_214691988"/>
+      <w:bookmarkEnd w:id="22"/>
       <w:r>
         <w:rPr>
           <w:b/>
@@ -4513,9 +4592,9 @@
           <w:bCs/>
         </w:rPr>
       </w:pPr>
-      <w:bookmarkStart w:id="25" w:name="__RefHeading___Toc2888_214691988"/>
-      <w:bookmarkStart w:id="26" w:name="_Toc177939792"/>
-      <w:bookmarkEnd w:id="25"/>
+      <w:bookmarkStart w:id="23" w:name="__RefHeading___Toc2888_214691988"/>
+      <w:bookmarkStart w:id="24" w:name="_Toc177939792"/>
+      <w:bookmarkEnd w:id="23"/>
       <w:r>
         <w:rPr>
           <w:b/>
@@ -4523,7 +4602,7 @@
         </w:rPr>
         <w:t>14. Servidores HTTP /HTTPS más utilizados (características y grado de implantación actual).</w:t>
       </w:r>
-      <w:bookmarkEnd w:id="26"/>
+      <w:bookmarkEnd w:id="24"/>
     </w:p>
     <w:p>
       <w:pPr>
@@ -4877,8 +4956,8 @@
           <w:bCs/>
         </w:rPr>
       </w:pPr>
-      <w:bookmarkStart w:id="27" w:name="__RefHeading___Toc2890_214691988"/>
-      <w:bookmarkEnd w:id="27"/>
+      <w:bookmarkStart w:id="25" w:name="__RefHeading___Toc2890_214691988"/>
+      <w:bookmarkEnd w:id="25"/>
       <w:r>
         <w:rPr>
           <w:b/>
@@ -5318,8 +5397,8 @@
           <w:bCs/>
         </w:rPr>
       </w:pPr>
-      <w:bookmarkStart w:id="28" w:name="__RefHeading___Toc2892_214691988"/>
-      <w:bookmarkEnd w:id="28"/>
+      <w:bookmarkStart w:id="26" w:name="__RefHeading___Toc2892_214691988"/>
+      <w:bookmarkEnd w:id="26"/>
       <w:r>
         <w:rPr>
           <w:b/>
@@ -5577,432 +5656,432 @@
           <w:bCs/>
         </w:rPr>
       </w:pPr>
-      <w:bookmarkStart w:id="29" w:name="__RefHeading___Toc2894_214691988"/>
+      <w:bookmarkStart w:id="27" w:name="__RefHeading___Toc2894_214691988"/>
+      <w:bookmarkEnd w:id="27"/>
+      <w:r>
+        <w:rPr>
+          <w:b/>
+          <w:bCs/>
+        </w:rPr>
+        <w:t>17. Generadores de documentación HTML (PHPDocPHPDocumentor, ApiGen, …)</w:t>
+      </w:r>
+    </w:p>
+    <w:p>
+      <w:pPr>
+        <w:pStyle w:val="Normal"/>
+        <w:rPr/>
+      </w:pPr>
+      <w:r>
+        <w:rPr/>
+      </w:r>
+    </w:p>
+    <w:p>
+      <w:pPr>
+        <w:pStyle w:val="Normal"/>
+        <w:rPr/>
+      </w:pPr>
+      <w:r>
+        <w:rPr/>
+        <w:t>Los generadores de documentación se encargan de generar una api a partir de comentarios que incluyamos en nuestro código, esto es útil para usuarios externos o incluso nosotros mismos si volvemos a mirar ese código tiempo después y no recordamos que hacia cada cosa</w:t>
+      </w:r>
+    </w:p>
+    <w:p>
+      <w:pPr>
+        <w:pStyle w:val="Normal"/>
+        <w:rPr>
+          <w:b/>
+          <w:bCs/>
+        </w:rPr>
+      </w:pPr>
+      <w:r>
+        <w:rPr>
+          <w:b/>
+          <w:bCs/>
+        </w:rPr>
+      </w:r>
+    </w:p>
+    <w:p>
+      <w:pPr>
+        <w:pStyle w:val="Normal"/>
+        <w:rPr>
+          <w:b w:val="false"/>
+          <w:bCs w:val="false"/>
+        </w:rPr>
+      </w:pPr>
+      <w:r>
+        <w:rPr>
+          <w:b w:val="false"/>
+          <w:bCs w:val="false"/>
+        </w:rPr>
+        <w:t xml:space="preserve">PhPDoc: Derivado de Javadoc (generador de documentación para java), tiene la ventaja de que algunos </w:t>
+      </w:r>
+      <w:r>
+        <w:rPr>
+          <w:b w:val="false"/>
+          <w:bCs w:val="false"/>
+          <w:u w:val="none"/>
+        </w:rPr>
+        <w:t>IDEs</w:t>
+      </w:r>
+      <w:r>
+        <w:rPr>
+          <w:b w:val="false"/>
+          <w:bCs w:val="false"/>
+        </w:rPr>
+        <w:t xml:space="preserve"> pueden extraer información de la </w:t>
+      </w:r>
+      <w:r>
+        <w:rPr>
+          <w:b w:val="false"/>
+          <w:bCs w:val="false"/>
+          <w:u w:val="none"/>
+        </w:rPr>
+        <w:t>documentación</w:t>
+      </w:r>
+      <w:r>
+        <w:rPr>
+          <w:b w:val="false"/>
+          <w:bCs w:val="false"/>
+        </w:rPr>
+        <w:t xml:space="preserve"> y mostrarla en tiempo real</w:t>
+      </w:r>
+    </w:p>
+    <w:p>
+      <w:pPr>
+        <w:pStyle w:val="Normal"/>
+        <w:rPr>
+          <w:b w:val="false"/>
+          <w:bCs w:val="false"/>
+        </w:rPr>
+      </w:pPr>
+      <w:r>
+        <w:rPr>
+          <w:b w:val="false"/>
+          <w:bCs w:val="false"/>
+        </w:rPr>
+      </w:r>
+    </w:p>
+    <w:p>
+      <w:pPr>
+        <w:pStyle w:val="Normal"/>
+        <w:rPr>
+          <w:b w:val="false"/>
+          <w:bCs w:val="false"/>
+        </w:rPr>
+      </w:pPr>
+      <w:r>
+        <w:rPr>
+          <w:b w:val="false"/>
+          <w:bCs w:val="false"/>
+        </w:rPr>
+        <w:t>PhPDocumentor: Permite documentar código tanto orientado a objetos como procedimental (crear funciones para procesos que se van a repetir múltiples veces). Puede generar documentos HTML, PDF, CHM y Docbook</w:t>
+      </w:r>
+    </w:p>
+    <w:p>
+      <w:pPr>
+        <w:pStyle w:val="Normal"/>
+        <w:rPr>
+          <w:b w:val="false"/>
+          <w:bCs w:val="false"/>
+        </w:rPr>
+      </w:pPr>
+      <w:r>
+        <w:rPr>
+          <w:b w:val="false"/>
+          <w:bCs w:val="false"/>
+        </w:rPr>
+      </w:r>
+    </w:p>
+    <w:p>
+      <w:pPr>
+        <w:pStyle w:val="Normal"/>
+        <w:rPr>
+          <w:b w:val="false"/>
+          <w:bCs w:val="false"/>
+        </w:rPr>
+      </w:pPr>
+      <w:r>
+        <w:rPr>
+          <w:b w:val="false"/>
+          <w:bCs w:val="false"/>
+        </w:rPr>
+        <w:t>ApiGen: También para PhP, permite ser configurado a nuestro gusto mediante el fichero “apigen.neon”</w:t>
+      </w:r>
+    </w:p>
+    <w:p>
+      <w:pPr>
+        <w:pStyle w:val="Normal"/>
+        <w:rPr>
+          <w:b/>
+          <w:bCs/>
+        </w:rPr>
+      </w:pPr>
+      <w:r>
+        <w:rPr>
+          <w:b/>
+          <w:bCs/>
+        </w:rPr>
+      </w:r>
+    </w:p>
+    <w:p>
+      <w:pPr>
+        <w:pStyle w:val="Normal"/>
+        <w:rPr>
+          <w:b/>
+          <w:bCs/>
+        </w:rPr>
+      </w:pPr>
+      <w:r>
+        <w:rPr>
+          <w:b/>
+          <w:bCs/>
+        </w:rPr>
+      </w:r>
+    </w:p>
+    <w:p>
+      <w:pPr>
+        <w:pStyle w:val="Normal"/>
+        <w:rPr>
+          <w:b/>
+          <w:bCs/>
+        </w:rPr>
+      </w:pPr>
+      <w:r>
+        <w:rPr>
+          <w:b/>
+          <w:bCs/>
+        </w:rPr>
+      </w:r>
+    </w:p>
+    <w:p>
+      <w:pPr>
+        <w:pStyle w:val="Normal"/>
+        <w:rPr>
+          <w:b/>
+          <w:bCs/>
+        </w:rPr>
+      </w:pPr>
+      <w:r>
+        <w:rPr>
+          <w:b/>
+          <w:bCs/>
+        </w:rPr>
+      </w:r>
+    </w:p>
+    <w:p>
+      <w:pPr>
+        <w:pStyle w:val="Normal"/>
+        <w:rPr>
+          <w:b/>
+          <w:bCs/>
+        </w:rPr>
+      </w:pPr>
+      <w:r>
+        <w:rPr>
+          <w:b/>
+          <w:bCs/>
+        </w:rPr>
+      </w:r>
+    </w:p>
+    <w:p>
+      <w:pPr>
+        <w:pStyle w:val="Normal"/>
+        <w:rPr>
+          <w:b/>
+          <w:bCs/>
+        </w:rPr>
+      </w:pPr>
+      <w:r>
+        <w:rPr>
+          <w:b/>
+          <w:bCs/>
+        </w:rPr>
+      </w:r>
+    </w:p>
+    <w:p>
+      <w:pPr>
+        <w:pStyle w:val="Normal"/>
+        <w:rPr>
+          <w:b/>
+          <w:bCs/>
+        </w:rPr>
+      </w:pPr>
+      <w:r>
+        <w:rPr>
+          <w:b/>
+          <w:bCs/>
+        </w:rPr>
+      </w:r>
+    </w:p>
+    <w:p>
+      <w:pPr>
+        <w:pStyle w:val="Normal"/>
+        <w:rPr>
+          <w:b/>
+          <w:bCs/>
+        </w:rPr>
+      </w:pPr>
+      <w:r>
+        <w:rPr>
+          <w:b/>
+          <w:bCs/>
+        </w:rPr>
+      </w:r>
+    </w:p>
+    <w:p>
+      <w:pPr>
+        <w:pStyle w:val="Normal"/>
+        <w:rPr>
+          <w:b/>
+          <w:bCs/>
+        </w:rPr>
+      </w:pPr>
+      <w:r>
+        <w:rPr>
+          <w:b/>
+          <w:bCs/>
+        </w:rPr>
+      </w:r>
+    </w:p>
+    <w:p>
+      <w:pPr>
+        <w:pStyle w:val="Normal"/>
+        <w:rPr>
+          <w:b/>
+          <w:bCs/>
+        </w:rPr>
+      </w:pPr>
+      <w:r>
+        <w:rPr>
+          <w:b/>
+          <w:bCs/>
+        </w:rPr>
+      </w:r>
+    </w:p>
+    <w:p>
+      <w:pPr>
+        <w:pStyle w:val="Normal"/>
+        <w:rPr>
+          <w:b/>
+          <w:bCs/>
+        </w:rPr>
+      </w:pPr>
+      <w:r>
+        <w:rPr>
+          <w:b/>
+          <w:bCs/>
+        </w:rPr>
+      </w:r>
+    </w:p>
+    <w:p>
+      <w:pPr>
+        <w:pStyle w:val="Normal"/>
+        <w:rPr>
+          <w:b/>
+          <w:bCs/>
+        </w:rPr>
+      </w:pPr>
+      <w:r>
+        <w:rPr>
+          <w:b/>
+          <w:bCs/>
+        </w:rPr>
+      </w:r>
+    </w:p>
+    <w:p>
+      <w:pPr>
+        <w:pStyle w:val="Normal"/>
+        <w:rPr>
+          <w:b/>
+          <w:bCs/>
+        </w:rPr>
+      </w:pPr>
+      <w:r>
+        <w:rPr>
+          <w:b/>
+          <w:bCs/>
+        </w:rPr>
+      </w:r>
+    </w:p>
+    <w:p>
+      <w:pPr>
+        <w:pStyle w:val="Normal"/>
+        <w:rPr>
+          <w:b/>
+          <w:bCs/>
+        </w:rPr>
+      </w:pPr>
+      <w:r>
+        <w:rPr>
+          <w:b/>
+          <w:bCs/>
+        </w:rPr>
+      </w:r>
+    </w:p>
+    <w:p>
+      <w:pPr>
+        <w:pStyle w:val="Normal"/>
+        <w:rPr>
+          <w:b/>
+          <w:bCs/>
+        </w:rPr>
+      </w:pPr>
+      <w:r>
+        <w:rPr>
+          <w:b/>
+          <w:bCs/>
+        </w:rPr>
+      </w:r>
+    </w:p>
+    <w:p>
+      <w:pPr>
+        <w:pStyle w:val="Normal"/>
+        <w:rPr>
+          <w:b/>
+          <w:bCs/>
+        </w:rPr>
+      </w:pPr>
+      <w:r>
+        <w:rPr>
+          <w:b/>
+          <w:bCs/>
+        </w:rPr>
+      </w:r>
+    </w:p>
+    <w:p>
+      <w:pPr>
+        <w:pStyle w:val="Normal"/>
+        <w:rPr>
+          <w:b/>
+          <w:bCs/>
+        </w:rPr>
+      </w:pPr>
+      <w:r>
+        <w:rPr>
+          <w:b/>
+          <w:bCs/>
+        </w:rPr>
+      </w:r>
+    </w:p>
+    <w:p>
+      <w:pPr>
+        <w:pStyle w:val="Heading1"/>
+        <w:rPr>
+          <w:b/>
+          <w:bCs/>
+        </w:rPr>
+      </w:pPr>
+      <w:bookmarkStart w:id="28" w:name="__RefHeading___Toc2896_214691988"/>
+      <w:bookmarkStart w:id="29" w:name="_Toc177939793"/>
+      <w:bookmarkEnd w:id="28"/>
+      <w:r>
+        <w:rPr>
+          <w:b/>
+          <w:bCs/>
+        </w:rPr>
+        <w:t>18. Repositorios de software – sistemas de control de versiones: GIT , CVS, Subversion, …</w:t>
+      </w:r>
       <w:bookmarkEnd w:id="29"/>
-      <w:r>
-        <w:rPr>
-          <w:b/>
-          <w:bCs/>
-        </w:rPr>
-        <w:t>17. Generadores de documentación HTML (PHPDocPHPDocumentor, ApiGen, …)</w:t>
-      </w:r>
-    </w:p>
-    <w:p>
-      <w:pPr>
-        <w:pStyle w:val="Normal"/>
-        <w:rPr/>
-      </w:pPr>
-      <w:r>
-        <w:rPr/>
-      </w:r>
-    </w:p>
-    <w:p>
-      <w:pPr>
-        <w:pStyle w:val="Normal"/>
-        <w:rPr/>
-      </w:pPr>
-      <w:r>
-        <w:rPr/>
-        <w:t>Los generadores de documentación se encargan de generar una api a partir de comentarios que incluyamos en nuestro código, esto es útil para usuarios externos o incluso nosotros mismos si volvemos a mirar ese código tiempo después y no recordamos que hacia cada cosa</w:t>
-      </w:r>
-    </w:p>
-    <w:p>
-      <w:pPr>
-        <w:pStyle w:val="Normal"/>
-        <w:rPr>
-          <w:b/>
-          <w:bCs/>
-        </w:rPr>
-      </w:pPr>
-      <w:r>
-        <w:rPr>
-          <w:b/>
-          <w:bCs/>
-        </w:rPr>
-      </w:r>
-    </w:p>
-    <w:p>
-      <w:pPr>
-        <w:pStyle w:val="Normal"/>
-        <w:rPr>
-          <w:b w:val="false"/>
-          <w:bCs w:val="false"/>
-        </w:rPr>
-      </w:pPr>
-      <w:r>
-        <w:rPr>
-          <w:b w:val="false"/>
-          <w:bCs w:val="false"/>
-        </w:rPr>
-        <w:t xml:space="preserve">PhPDoc: Derivado de Javadoc (generador de documentación para java), tiene la ventaja de que algunos </w:t>
-      </w:r>
-      <w:r>
-        <w:rPr>
-          <w:b w:val="false"/>
-          <w:bCs w:val="false"/>
-          <w:u w:val="none"/>
-        </w:rPr>
-        <w:t>IDEs</w:t>
-      </w:r>
-      <w:r>
-        <w:rPr>
-          <w:b w:val="false"/>
-          <w:bCs w:val="false"/>
-        </w:rPr>
-        <w:t xml:space="preserve"> pueden extraer información de la </w:t>
-      </w:r>
-      <w:r>
-        <w:rPr>
-          <w:b w:val="false"/>
-          <w:bCs w:val="false"/>
-          <w:u w:val="none"/>
-        </w:rPr>
-        <w:t>documentación</w:t>
-      </w:r>
-      <w:r>
-        <w:rPr>
-          <w:b w:val="false"/>
-          <w:bCs w:val="false"/>
-        </w:rPr>
-        <w:t xml:space="preserve"> y mostrarla en tiempo real</w:t>
-      </w:r>
-    </w:p>
-    <w:p>
-      <w:pPr>
-        <w:pStyle w:val="Normal"/>
-        <w:rPr>
-          <w:b w:val="false"/>
-          <w:bCs w:val="false"/>
-        </w:rPr>
-      </w:pPr>
-      <w:r>
-        <w:rPr>
-          <w:b w:val="false"/>
-          <w:bCs w:val="false"/>
-        </w:rPr>
-      </w:r>
-    </w:p>
-    <w:p>
-      <w:pPr>
-        <w:pStyle w:val="Normal"/>
-        <w:rPr>
-          <w:b w:val="false"/>
-          <w:bCs w:val="false"/>
-        </w:rPr>
-      </w:pPr>
-      <w:r>
-        <w:rPr>
-          <w:b w:val="false"/>
-          <w:bCs w:val="false"/>
-        </w:rPr>
-        <w:t>PhPDocumentor: Permite documentar código tanto orientado a objetos como procedimental (crear funciones para procesos que se van a repetir múltiples veces). Puede generar documentos HTML, PDF, CHM y Docbook</w:t>
-      </w:r>
-    </w:p>
-    <w:p>
-      <w:pPr>
-        <w:pStyle w:val="Normal"/>
-        <w:rPr>
-          <w:b w:val="false"/>
-          <w:bCs w:val="false"/>
-        </w:rPr>
-      </w:pPr>
-      <w:r>
-        <w:rPr>
-          <w:b w:val="false"/>
-          <w:bCs w:val="false"/>
-        </w:rPr>
-      </w:r>
-    </w:p>
-    <w:p>
-      <w:pPr>
-        <w:pStyle w:val="Normal"/>
-        <w:rPr>
-          <w:b w:val="false"/>
-          <w:bCs w:val="false"/>
-        </w:rPr>
-      </w:pPr>
-      <w:r>
-        <w:rPr>
-          <w:b w:val="false"/>
-          <w:bCs w:val="false"/>
-        </w:rPr>
-        <w:t>ApiGen: También para PhP, permite ser configurado a nuestro gusto mediante el fichero “apigen.neon”</w:t>
-      </w:r>
-    </w:p>
-    <w:p>
-      <w:pPr>
-        <w:pStyle w:val="Normal"/>
-        <w:rPr>
-          <w:b/>
-          <w:bCs/>
-        </w:rPr>
-      </w:pPr>
-      <w:r>
-        <w:rPr>
-          <w:b/>
-          <w:bCs/>
-        </w:rPr>
-      </w:r>
-    </w:p>
-    <w:p>
-      <w:pPr>
-        <w:pStyle w:val="Normal"/>
-        <w:rPr>
-          <w:b/>
-          <w:bCs/>
-        </w:rPr>
-      </w:pPr>
-      <w:r>
-        <w:rPr>
-          <w:b/>
-          <w:bCs/>
-        </w:rPr>
-      </w:r>
-    </w:p>
-    <w:p>
-      <w:pPr>
-        <w:pStyle w:val="Normal"/>
-        <w:rPr>
-          <w:b/>
-          <w:bCs/>
-        </w:rPr>
-      </w:pPr>
-      <w:r>
-        <w:rPr>
-          <w:b/>
-          <w:bCs/>
-        </w:rPr>
-      </w:r>
-    </w:p>
-    <w:p>
-      <w:pPr>
-        <w:pStyle w:val="Normal"/>
-        <w:rPr>
-          <w:b/>
-          <w:bCs/>
-        </w:rPr>
-      </w:pPr>
-      <w:r>
-        <w:rPr>
-          <w:b/>
-          <w:bCs/>
-        </w:rPr>
-      </w:r>
-    </w:p>
-    <w:p>
-      <w:pPr>
-        <w:pStyle w:val="Normal"/>
-        <w:rPr>
-          <w:b/>
-          <w:bCs/>
-        </w:rPr>
-      </w:pPr>
-      <w:r>
-        <w:rPr>
-          <w:b/>
-          <w:bCs/>
-        </w:rPr>
-      </w:r>
-    </w:p>
-    <w:p>
-      <w:pPr>
-        <w:pStyle w:val="Normal"/>
-        <w:rPr>
-          <w:b/>
-          <w:bCs/>
-        </w:rPr>
-      </w:pPr>
-      <w:r>
-        <w:rPr>
-          <w:b/>
-          <w:bCs/>
-        </w:rPr>
-      </w:r>
-    </w:p>
-    <w:p>
-      <w:pPr>
-        <w:pStyle w:val="Normal"/>
-        <w:rPr>
-          <w:b/>
-          <w:bCs/>
-        </w:rPr>
-      </w:pPr>
-      <w:r>
-        <w:rPr>
-          <w:b/>
-          <w:bCs/>
-        </w:rPr>
-      </w:r>
-    </w:p>
-    <w:p>
-      <w:pPr>
-        <w:pStyle w:val="Normal"/>
-        <w:rPr>
-          <w:b/>
-          <w:bCs/>
-        </w:rPr>
-      </w:pPr>
-      <w:r>
-        <w:rPr>
-          <w:b/>
-          <w:bCs/>
-        </w:rPr>
-      </w:r>
-    </w:p>
-    <w:p>
-      <w:pPr>
-        <w:pStyle w:val="Normal"/>
-        <w:rPr>
-          <w:b/>
-          <w:bCs/>
-        </w:rPr>
-      </w:pPr>
-      <w:r>
-        <w:rPr>
-          <w:b/>
-          <w:bCs/>
-        </w:rPr>
-      </w:r>
-    </w:p>
-    <w:p>
-      <w:pPr>
-        <w:pStyle w:val="Normal"/>
-        <w:rPr>
-          <w:b/>
-          <w:bCs/>
-        </w:rPr>
-      </w:pPr>
-      <w:r>
-        <w:rPr>
-          <w:b/>
-          <w:bCs/>
-        </w:rPr>
-      </w:r>
-    </w:p>
-    <w:p>
-      <w:pPr>
-        <w:pStyle w:val="Normal"/>
-        <w:rPr>
-          <w:b/>
-          <w:bCs/>
-        </w:rPr>
-      </w:pPr>
-      <w:r>
-        <w:rPr>
-          <w:b/>
-          <w:bCs/>
-        </w:rPr>
-      </w:r>
-    </w:p>
-    <w:p>
-      <w:pPr>
-        <w:pStyle w:val="Normal"/>
-        <w:rPr>
-          <w:b/>
-          <w:bCs/>
-        </w:rPr>
-      </w:pPr>
-      <w:r>
-        <w:rPr>
-          <w:b/>
-          <w:bCs/>
-        </w:rPr>
-      </w:r>
-    </w:p>
-    <w:p>
-      <w:pPr>
-        <w:pStyle w:val="Normal"/>
-        <w:rPr>
-          <w:b/>
-          <w:bCs/>
-        </w:rPr>
-      </w:pPr>
-      <w:r>
-        <w:rPr>
-          <w:b/>
-          <w:bCs/>
-        </w:rPr>
-      </w:r>
-    </w:p>
-    <w:p>
-      <w:pPr>
-        <w:pStyle w:val="Normal"/>
-        <w:rPr>
-          <w:b/>
-          <w:bCs/>
-        </w:rPr>
-      </w:pPr>
-      <w:r>
-        <w:rPr>
-          <w:b/>
-          <w:bCs/>
-        </w:rPr>
-      </w:r>
-    </w:p>
-    <w:p>
-      <w:pPr>
-        <w:pStyle w:val="Normal"/>
-        <w:rPr>
-          <w:b/>
-          <w:bCs/>
-        </w:rPr>
-      </w:pPr>
-      <w:r>
-        <w:rPr>
-          <w:b/>
-          <w:bCs/>
-        </w:rPr>
-      </w:r>
-    </w:p>
-    <w:p>
-      <w:pPr>
-        <w:pStyle w:val="Normal"/>
-        <w:rPr>
-          <w:b/>
-          <w:bCs/>
-        </w:rPr>
-      </w:pPr>
-      <w:r>
-        <w:rPr>
-          <w:b/>
-          <w:bCs/>
-        </w:rPr>
-      </w:r>
-    </w:p>
-    <w:p>
-      <w:pPr>
-        <w:pStyle w:val="Normal"/>
-        <w:rPr>
-          <w:b/>
-          <w:bCs/>
-        </w:rPr>
-      </w:pPr>
-      <w:r>
-        <w:rPr>
-          <w:b/>
-          <w:bCs/>
-        </w:rPr>
-      </w:r>
-    </w:p>
-    <w:p>
-      <w:pPr>
-        <w:pStyle w:val="Heading1"/>
-        <w:rPr>
-          <w:b/>
-          <w:bCs/>
-        </w:rPr>
-      </w:pPr>
-      <w:bookmarkStart w:id="30" w:name="__RefHeading___Toc2896_214691988"/>
-      <w:bookmarkStart w:id="31" w:name="_Toc177939793"/>
-      <w:bookmarkEnd w:id="30"/>
-      <w:r>
-        <w:rPr>
-          <w:b/>
-          <w:bCs/>
-        </w:rPr>
-        <w:t>18. Repositorios de software – sistemas de control de versiones: GIT , CVS, Subversion, …</w:t>
-      </w:r>
-      <w:bookmarkEnd w:id="31"/>
     </w:p>
     <w:p>
       <w:pPr>
@@ -6206,18 +6285,814 @@
         <w:jc w:val="both"/>
         <w:rPr/>
       </w:pPr>
-      <w:r>
-        <w:rPr/>
-        <w:t>https://hackernoon.com/lang/es/top-10-sistemas-de-control-de-versiones-4d314cf7adea</w:t>
+      <w:hyperlink r:id="rId28">
+        <w:r>
+          <w:rPr>
+            <w:rStyle w:val="Hyperlink"/>
+          </w:rPr>
+          <w:t>https://hackernoon.com/lang/es/top-10-sistemas-de-control-de-versiones-4d314cf7adea</w:t>
+        </w:r>
+      </w:hyperlink>
+    </w:p>
+    <w:p>
+      <w:pPr>
+        <w:pStyle w:val="Normal"/>
+        <w:jc w:val="both"/>
+        <w:rPr>
+          <w:b/>
+          <w:bCs/>
+        </w:rPr>
+      </w:pPr>
+      <w:r>
+        <w:rPr/>
+      </w:r>
+    </w:p>
+    <w:p>
+      <w:pPr>
+        <w:pStyle w:val="Heading1"/>
+        <w:rPr>
+          <w:b/>
+          <w:bCs/>
+        </w:rPr>
+      </w:pPr>
+      <w:bookmarkStart w:id="30" w:name="__RefHeading___Toc2896_214691988_Copia_1"/>
+      <w:bookmarkEnd w:id="30"/>
+      <w:r>
+        <w:rPr>
+          <w:b/>
+          <w:bCs/>
+        </w:rPr>
+        <w:t>23</w:t>
+      </w:r>
+      <w:r>
+        <w:rPr>
+          <w:b/>
+          <w:bCs/>
+        </w:rPr>
+        <w:t xml:space="preserve">. </w:t>
+      </w:r>
+      <w:r>
+        <w:rPr>
+          <w:b/>
+          <w:bCs/>
+        </w:rPr>
+        <w:t>Arquitecturas</w:t>
+      </w:r>
+    </w:p>
+    <w:p>
+      <w:pPr>
+        <w:pStyle w:val="Normal"/>
+        <w:rPr>
+          <w:b/>
+          <w:bCs/>
+        </w:rPr>
+      </w:pPr>
+      <w:r>
+        <w:rPr/>
+      </w:r>
+    </w:p>
+    <w:p>
+      <w:pPr>
+        <w:pStyle w:val="Heading2"/>
+        <w:numPr>
+          <w:ilvl w:val="0"/>
+          <w:numId w:val="0"/>
+        </w:numPr>
+        <w:ind w:hanging="0" w:left="0"/>
+        <w:rPr/>
+      </w:pPr>
+      <w:bookmarkStart w:id="31" w:name="__RefHeading___Toc372_146120811"/>
+      <w:bookmarkEnd w:id="31"/>
+      <w:r>
+        <w:rPr/>
+        <w:tab/>
+        <w:t>Arquitectura Java EE</w:t>
+      </w:r>
+    </w:p>
+    <w:p>
+      <w:pPr>
+        <w:pStyle w:val="BodyText"/>
+        <w:rPr/>
+      </w:pPr>
+      <w:r>
+        <w:rPr/>
+      </w:r>
+    </w:p>
+    <w:p>
+      <w:pPr>
+        <w:pStyle w:val="Normal"/>
+        <w:jc w:val="both"/>
+        <w:rPr>
+          <w:b w:val="false"/>
+          <w:bCs w:val="false"/>
+        </w:rPr>
+      </w:pPr>
+      <w:r>
+        <w:rPr>
+          <w:b w:val="false"/>
+          <w:bCs w:val="false"/>
+        </w:rPr>
+        <w:t xml:space="preserve">La arquitectura Java EE se compone de 3 partes principales, las cuales son: </w:t>
+      </w:r>
+    </w:p>
+    <w:p>
+      <w:pPr>
+        <w:pStyle w:val="Normal"/>
+        <w:jc w:val="both"/>
+        <w:rPr>
+          <w:b w:val="false"/>
+          <w:bCs w:val="false"/>
+          <w:sz w:val="26"/>
+          <w:szCs w:val="26"/>
+        </w:rPr>
+      </w:pPr>
+      <w:r>
+        <w:rPr>
+          <w:b/>
+          <w:bCs/>
+          <w:sz w:val="26"/>
+          <w:szCs w:val="26"/>
+        </w:rPr>
+        <w:t>JSP (Java Servlet Pages)</w:t>
+      </w:r>
+    </w:p>
+    <w:p>
+      <w:pPr>
+        <w:pStyle w:val="Normal"/>
+        <w:jc w:val="both"/>
+        <w:rPr>
+          <w:b w:val="false"/>
+          <w:bCs w:val="false"/>
+        </w:rPr>
+      </w:pPr>
+      <w:r>
+        <w:rPr>
+          <w:b w:val="false"/>
+          <w:bCs w:val="false"/>
+        </w:rPr>
+        <w:t>Conforma la vista, consta de paginas HTML con codigo Java embebido</w:t>
+      </w:r>
+    </w:p>
+    <w:p>
+      <w:pPr>
+        <w:pStyle w:val="Normal"/>
+        <w:jc w:val="both"/>
+        <w:rPr>
+          <w:b w:val="false"/>
+          <w:bCs w:val="false"/>
+          <w:sz w:val="26"/>
+          <w:szCs w:val="26"/>
+        </w:rPr>
+      </w:pPr>
+      <w:r>
+        <w:rPr>
+          <w:b/>
+          <w:bCs/>
+          <w:sz w:val="26"/>
+          <w:szCs w:val="26"/>
+        </w:rPr>
+        <w:t>Servlet</w:t>
+      </w:r>
+    </w:p>
+    <w:p>
+      <w:pPr>
+        <w:pStyle w:val="Normal"/>
+        <w:jc w:val="both"/>
+        <w:rPr>
+          <w:b w:val="false"/>
+          <w:bCs w:val="false"/>
+        </w:rPr>
+      </w:pPr>
+      <w:r>
+        <w:rPr>
+          <w:b w:val="false"/>
+          <w:bCs w:val="false"/>
+        </w:rPr>
+        <w:t>Conforma el controlador, consiste en codigo Java que devuelve codigo HTML al ejecutarse</w:t>
+      </w:r>
+    </w:p>
+    <w:p>
+      <w:pPr>
+        <w:pStyle w:val="Normal"/>
+        <w:jc w:val="both"/>
+        <w:rPr>
+          <w:b w:val="false"/>
+          <w:bCs w:val="false"/>
+          <w:sz w:val="26"/>
+          <w:szCs w:val="26"/>
+        </w:rPr>
+      </w:pPr>
+      <w:r>
+        <w:rPr>
+          <w:b/>
+          <w:bCs/>
+          <w:sz w:val="26"/>
+          <w:szCs w:val="26"/>
+        </w:rPr>
+        <w:t>EJB (Enterprise Java Beans)</w:t>
+      </w:r>
+    </w:p>
+    <w:p>
+      <w:pPr>
+        <w:pStyle w:val="Normal"/>
+        <w:jc w:val="both"/>
+        <w:rPr>
+          <w:b w:val="false"/>
+          <w:bCs w:val="false"/>
+        </w:rPr>
+      </w:pPr>
+      <w:r>
+        <w:rPr>
+          <w:b w:val="false"/>
+          <w:bCs w:val="false"/>
+          <w:u w:val="none"/>
+        </w:rPr>
+        <w:t>Conforma</w:t>
+      </w:r>
+      <w:r>
+        <w:rPr>
+          <w:b w:val="false"/>
+          <w:bCs w:val="false"/>
+        </w:rPr>
+        <w:t xml:space="preserve"> el modelo, contiene librerias de Java, se comunica con la base de datos y envia datos requeridos al controlador</w:t>
+      </w:r>
+    </w:p>
+    <w:p>
+      <w:pPr>
+        <w:pStyle w:val="Normal"/>
+        <w:jc w:val="both"/>
+        <w:rPr>
+          <w:u w:val="none"/>
+        </w:rPr>
+      </w:pPr>
+      <w:r>
+        <w:rPr>
+          <w:b w:val="false"/>
+          <w:bCs w:val="false"/>
+        </w:rPr>
+      </w:r>
+    </w:p>
+    <w:p>
+      <w:pPr>
+        <w:pStyle w:val="Normal"/>
+        <w:jc w:val="both"/>
+        <w:rPr>
+          <w:u w:val="none"/>
+        </w:rPr>
+      </w:pPr>
+      <w:r>
+        <w:rPr>
+          <w:b w:val="false"/>
+          <w:bCs w:val="false"/>
+        </w:rPr>
+        <w:drawing>
+          <wp:anchor behindDoc="0" distT="0" distB="0" distL="0" distR="0" simplePos="0" locked="0" layoutInCell="0" allowOverlap="1" relativeHeight="24">
+            <wp:simplePos x="0" y="0"/>
+            <wp:positionH relativeFrom="column">
+              <wp:posOffset>70485</wp:posOffset>
+            </wp:positionH>
+            <wp:positionV relativeFrom="paragraph">
+              <wp:posOffset>1062990</wp:posOffset>
+            </wp:positionV>
+            <wp:extent cx="5400040" cy="1652270"/>
+            <wp:effectExtent l="0" t="0" r="0" b="0"/>
+            <wp:wrapSquare wrapText="largest"/>
+            <wp:docPr id="23" name="Imagen21" descr=""/>
+            <wp:cNvGraphicFramePr>
+              <a:graphicFrameLocks xmlns:a="http://schemas.openxmlformats.org/drawingml/2006/main" noChangeAspect="1"/>
+            </wp:cNvGraphicFramePr>
+            <a:graphic xmlns:a="http://schemas.openxmlformats.org/drawingml/2006/main">
+              <a:graphicData uri="http://schemas.openxmlformats.org/drawingml/2006/picture">
+                <pic:pic xmlns:pic="http://schemas.openxmlformats.org/drawingml/2006/picture">
+                  <pic:nvPicPr>
+                    <pic:cNvPr id="23" name="Imagen21" descr=""/>
+                    <pic:cNvPicPr>
+                      <a:picLocks noChangeAspect="1" noChangeArrowheads="1"/>
+                    </pic:cNvPicPr>
+                  </pic:nvPicPr>
+                  <pic:blipFill>
+                    <a:blip r:embed="rId29"/>
+                    <a:stretch>
+                      <a:fillRect/>
+                    </a:stretch>
+                  </pic:blipFill>
+                  <pic:spPr bwMode="auto">
+                    <a:xfrm>
+                      <a:off x="0" y="0"/>
+                      <a:ext cx="5400040" cy="1652270"/>
+                    </a:xfrm>
+                    <a:prstGeom prst="rect">
+                      <a:avLst/>
+                    </a:prstGeom>
+                  </pic:spPr>
+                </pic:pic>
+              </a:graphicData>
+            </a:graphic>
+          </wp:anchor>
+        </w:drawing>
+      </w:r>
+    </w:p>
+    <w:p>
+      <w:pPr>
+        <w:pStyle w:val="Heading2"/>
+        <w:ind w:hanging="0" w:left="0"/>
+        <w:rPr/>
+      </w:pPr>
+      <w:r>
+        <w:rPr/>
+      </w:r>
+    </w:p>
+    <w:p>
+      <w:pPr>
+        <w:pStyle w:val="Heading2"/>
+        <w:numPr>
+          <w:ilvl w:val="0"/>
+          <w:numId w:val="0"/>
+        </w:numPr>
+        <w:ind w:hanging="0" w:left="0"/>
+        <w:rPr/>
+      </w:pPr>
+      <w:r>
+        <w:rPr/>
+      </w:r>
+    </w:p>
+    <w:p>
+      <w:pPr>
+        <w:pStyle w:val="Heading2"/>
+        <w:ind w:hanging="0" w:left="0"/>
+        <w:rPr/>
+      </w:pPr>
+      <w:r>
+        <w:rPr/>
+      </w:r>
+    </w:p>
+    <w:p>
+      <w:pPr>
+        <w:pStyle w:val="Heading2"/>
+        <w:ind w:hanging="0" w:left="0"/>
+        <w:rPr/>
+      </w:pPr>
+      <w:r>
+        <w:rPr/>
+      </w:r>
+    </w:p>
+    <w:p>
+      <w:pPr>
+        <w:pStyle w:val="Heading2"/>
+        <w:ind w:hanging="0" w:left="0"/>
+        <w:rPr/>
+      </w:pPr>
+      <w:r>
+        <w:rPr/>
+      </w:r>
+    </w:p>
+    <w:p>
+      <w:pPr>
+        <w:pStyle w:val="Normal"/>
+        <w:jc w:val="both"/>
+        <w:rPr>
+          <w:b w:val="false"/>
+          <w:bCs w:val="false"/>
+        </w:rPr>
+      </w:pPr>
+      <w:r>
+        <w:rPr>
+          <w:b w:val="false"/>
+          <w:bCs w:val="false"/>
+        </w:rPr>
+      </w:r>
+    </w:p>
+    <w:p>
+      <w:pPr>
+        <w:pStyle w:val="Normal"/>
+        <w:jc w:val="both"/>
+        <w:rPr>
+          <w:b w:val="false"/>
+          <w:bCs w:val="false"/>
+        </w:rPr>
+      </w:pPr>
+      <w:r>
+        <w:rPr>
+          <w:b w:val="false"/>
+          <w:bCs w:val="false"/>
+        </w:rPr>
+      </w:r>
+    </w:p>
+    <w:p>
+      <w:pPr>
+        <w:pStyle w:val="Normal"/>
+        <w:jc w:val="both"/>
+        <w:rPr>
+          <w:b w:val="false"/>
+          <w:bCs w:val="false"/>
+        </w:rPr>
+      </w:pPr>
+      <w:r>
+        <w:rPr>
+          <w:b w:val="false"/>
+          <w:bCs w:val="false"/>
+        </w:rPr>
+      </w:r>
+    </w:p>
+    <w:p>
+      <w:pPr>
+        <w:pStyle w:val="Normal"/>
+        <w:jc w:val="both"/>
+        <w:rPr>
+          <w:b w:val="false"/>
+          <w:bCs w:val="false"/>
+        </w:rPr>
+      </w:pPr>
+      <w:r>
+        <w:rPr>
+          <w:b w:val="false"/>
+          <w:bCs w:val="false"/>
+        </w:rPr>
+      </w:r>
+    </w:p>
+    <w:p>
+      <w:pPr>
+        <w:pStyle w:val="Heading2"/>
+        <w:ind w:hanging="0" w:left="0"/>
+        <w:rPr/>
+      </w:pPr>
+      <w:bookmarkStart w:id="32" w:name="__RefHeading___Toc374_146120811"/>
+      <w:bookmarkEnd w:id="32"/>
+      <w:r>
+        <w:rPr/>
+        <w:t xml:space="preserve">Arquitectura </w:t>
+      </w:r>
+      <w:r>
+        <w:rPr/>
+        <w:t>AMP</w:t>
+      </w:r>
+    </w:p>
+    <w:p>
+      <w:pPr>
+        <w:pStyle w:val="Normal"/>
+        <w:jc w:val="both"/>
+        <w:rPr>
+          <w:b w:val="false"/>
+          <w:bCs w:val="false"/>
+        </w:rPr>
+      </w:pPr>
+      <w:r>
+        <w:rPr>
+          <w:b w:val="false"/>
+          <w:bCs w:val="false"/>
+        </w:rPr>
+        <w:t>La arquitectura AMP esta compuesta por un servidor, un sistema gestor de bases de datos, y uno o varios lenguajes de programación.</w:t>
+      </w:r>
+    </w:p>
+    <w:p>
+      <w:pPr>
+        <w:pStyle w:val="Normal"/>
+        <w:jc w:val="both"/>
+        <w:rPr>
+          <w:b w:val="false"/>
+          <w:bCs w:val="false"/>
+        </w:rPr>
+      </w:pPr>
+      <w:r>
+        <w:rPr>
+          <w:b w:val="false"/>
+          <w:bCs w:val="false"/>
+        </w:rPr>
+        <w:t>Xampp por ejemplo, es un paquete de software libre que nos indica su contenido con sus siglas:</w:t>
+      </w:r>
+    </w:p>
+    <w:p>
+      <w:pPr>
+        <w:pStyle w:val="Normal"/>
+        <w:jc w:val="both"/>
+        <w:rPr>
+          <w:b w:val="false"/>
+          <w:bCs w:val="false"/>
+        </w:rPr>
+      </w:pPr>
+      <w:r>
+        <w:rPr>
+          <w:b w:val="false"/>
+          <w:bCs w:val="false"/>
+        </w:rPr>
+        <w:t>X: Disponible en cualquier sistema operativos</w:t>
+      </w:r>
+    </w:p>
+    <w:p>
+      <w:pPr>
+        <w:pStyle w:val="Normal"/>
+        <w:jc w:val="both"/>
+        <w:rPr>
+          <w:b w:val="false"/>
+          <w:bCs w:val="false"/>
+        </w:rPr>
+      </w:pPr>
+      <w:r>
+        <w:rPr>
+          <w:b w:val="false"/>
+          <w:bCs w:val="false"/>
+        </w:rPr>
+        <w:t>A: Apache</w:t>
+      </w:r>
+    </w:p>
+    <w:p>
+      <w:pPr>
+        <w:pStyle w:val="Normal"/>
+        <w:jc w:val="both"/>
+        <w:rPr>
+          <w:b w:val="false"/>
+          <w:bCs w:val="false"/>
+        </w:rPr>
+      </w:pPr>
+      <w:r>
+        <w:rPr>
+          <w:b w:val="false"/>
+          <w:bCs w:val="false"/>
+        </w:rPr>
+        <w:t>M: MySQL/MariaDB</w:t>
+      </w:r>
+    </w:p>
+    <w:p>
+      <w:pPr>
+        <w:pStyle w:val="Normal"/>
+        <w:jc w:val="both"/>
+        <w:rPr>
+          <w:b w:val="false"/>
+          <w:bCs w:val="false"/>
+        </w:rPr>
+      </w:pPr>
+      <w:r>
+        <w:rPr>
+          <w:b w:val="false"/>
+          <w:bCs w:val="false"/>
+        </w:rPr>
+        <w:t>P: PhP</w:t>
+      </w:r>
+    </w:p>
+    <w:p>
+      <w:pPr>
+        <w:pStyle w:val="Normal"/>
+        <w:jc w:val="both"/>
+        <w:rPr>
+          <w:b w:val="false"/>
+          <w:bCs w:val="false"/>
+        </w:rPr>
+      </w:pPr>
+      <w:r>
+        <w:rPr>
+          <w:b w:val="false"/>
+          <w:bCs w:val="false"/>
+        </w:rPr>
+        <w:t>P: Perl</w:t>
+      </w:r>
+    </w:p>
+    <w:p>
+      <w:pPr>
+        <w:pStyle w:val="Normal"/>
+        <w:jc w:val="both"/>
+        <w:rPr>
+          <w:b w:val="false"/>
+          <w:bCs w:val="false"/>
+        </w:rPr>
+      </w:pPr>
+      <w:r>
+        <w:rPr>
+          <w:b w:val="false"/>
+          <w:bCs w:val="false"/>
+        </w:rPr>
+      </w:r>
+    </w:p>
+    <w:p>
+      <w:pPr>
+        <w:pStyle w:val="Normal"/>
+        <w:jc w:val="both"/>
+        <w:rPr>
+          <w:b w:val="false"/>
+          <w:bCs w:val="false"/>
+        </w:rPr>
+      </w:pPr>
+      <w:r>
+        <w:rPr>
+          <w:b w:val="false"/>
+          <w:bCs w:val="false"/>
+        </w:rPr>
+      </w:r>
+    </w:p>
+    <w:p>
+      <w:pPr>
+        <w:pStyle w:val="Normal"/>
+        <w:jc w:val="both"/>
+        <w:rPr>
+          <w:b w:val="false"/>
+          <w:bCs w:val="false"/>
+        </w:rPr>
+      </w:pPr>
+      <w:r>
+        <w:rPr>
+          <w:b w:val="false"/>
+          <w:bCs w:val="false"/>
+        </w:rPr>
+        <w:drawing>
+          <wp:anchor behindDoc="0" distT="0" distB="0" distL="0" distR="0" simplePos="0" locked="0" layoutInCell="0" allowOverlap="1" relativeHeight="25">
+            <wp:simplePos x="0" y="0"/>
+            <wp:positionH relativeFrom="column">
+              <wp:align>center</wp:align>
+            </wp:positionH>
+            <wp:positionV relativeFrom="paragraph">
+              <wp:posOffset>635</wp:posOffset>
+            </wp:positionV>
+            <wp:extent cx="5400040" cy="4049395"/>
+            <wp:effectExtent l="0" t="0" r="0" b="0"/>
+            <wp:wrapSquare wrapText="largest"/>
+            <wp:docPr id="24" name="Imagen22" descr=""/>
+            <wp:cNvGraphicFramePr>
+              <a:graphicFrameLocks xmlns:a="http://schemas.openxmlformats.org/drawingml/2006/main" noChangeAspect="1"/>
+            </wp:cNvGraphicFramePr>
+            <a:graphic xmlns:a="http://schemas.openxmlformats.org/drawingml/2006/main">
+              <a:graphicData uri="http://schemas.openxmlformats.org/drawingml/2006/picture">
+                <pic:pic xmlns:pic="http://schemas.openxmlformats.org/drawingml/2006/picture">
+                  <pic:nvPicPr>
+                    <pic:cNvPr id="24" name="Imagen22" descr=""/>
+                    <pic:cNvPicPr>
+                      <a:picLocks noChangeAspect="1" noChangeArrowheads="1"/>
+                    </pic:cNvPicPr>
+                  </pic:nvPicPr>
+                  <pic:blipFill>
+                    <a:blip r:embed="rId30"/>
+                    <a:stretch>
+                      <a:fillRect/>
+                    </a:stretch>
+                  </pic:blipFill>
+                  <pic:spPr bwMode="auto">
+                    <a:xfrm>
+                      <a:off x="0" y="0"/>
+                      <a:ext cx="5400040" cy="4049395"/>
+                    </a:xfrm>
+                    <a:prstGeom prst="rect">
+                      <a:avLst/>
+                    </a:prstGeom>
+                  </pic:spPr>
+                </pic:pic>
+              </a:graphicData>
+            </a:graphic>
+          </wp:anchor>
+        </w:drawing>
+      </w:r>
+    </w:p>
+    <w:p>
+      <w:pPr>
+        <w:pStyle w:val="Heading2"/>
+        <w:ind w:hanging="0" w:left="0"/>
+        <w:rPr/>
+      </w:pPr>
+      <w:r>
+        <w:rPr/>
+      </w:r>
+    </w:p>
+    <w:p>
+      <w:pPr>
+        <w:pStyle w:val="Heading2"/>
+        <w:ind w:hanging="0" w:left="0"/>
+        <w:rPr/>
+      </w:pPr>
+      <w:r>
+        <w:rPr/>
+      </w:r>
+    </w:p>
+    <w:p>
+      <w:pPr>
+        <w:pStyle w:val="Heading2"/>
+        <w:ind w:hanging="0" w:left="0"/>
+        <w:rPr/>
+      </w:pPr>
+      <w:r>
+        <w:rPr/>
+      </w:r>
+    </w:p>
+    <w:p>
+      <w:pPr>
+        <w:pStyle w:val="Normal"/>
+        <w:jc w:val="both"/>
+        <w:rPr>
+          <w:b w:val="false"/>
+          <w:bCs w:val="false"/>
+        </w:rPr>
+      </w:pPr>
+      <w:r>
+        <w:rPr>
+          <w:b w:val="false"/>
+          <w:bCs w:val="false"/>
+        </w:rPr>
+      </w:r>
+    </w:p>
+    <w:p>
+      <w:pPr>
+        <w:pStyle w:val="Normal"/>
+        <w:jc w:val="both"/>
+        <w:rPr>
+          <w:b w:val="false"/>
+          <w:bCs w:val="false"/>
+        </w:rPr>
+      </w:pPr>
+      <w:r>
+        <w:rPr>
+          <w:b w:val="false"/>
+          <w:bCs w:val="false"/>
+        </w:rPr>
+      </w:r>
+    </w:p>
+    <w:p>
+      <w:pPr>
+        <w:pStyle w:val="Heading2"/>
+        <w:ind w:hanging="0" w:left="0"/>
+        <w:rPr/>
+      </w:pPr>
+      <w:bookmarkStart w:id="33" w:name="__RefHeading___Toc376_146120811"/>
+      <w:bookmarkEnd w:id="33"/>
+      <w:r>
+        <w:rPr/>
+        <w:t xml:space="preserve">Arquitectura </w:t>
+      </w:r>
+      <w:r>
+        <w:rPr/>
+        <w:t>MEAN</w:t>
+      </w:r>
+    </w:p>
+    <w:p>
+      <w:pPr>
+        <w:pStyle w:val="Normal"/>
+        <w:jc w:val="both"/>
+        <w:rPr>
+          <w:b w:val="false"/>
+          <w:bCs w:val="false"/>
+        </w:rPr>
+      </w:pPr>
+      <w:r>
+        <w:rPr>
+          <w:b w:val="false"/>
+          <w:bCs w:val="false"/>
+        </w:rPr>
+        <w:t>Mean Mevn Mern</w:t>
+      </w:r>
+    </w:p>
+    <w:p>
+      <w:pPr>
+        <w:pStyle w:val="Normal"/>
+        <w:jc w:val="both"/>
+        <w:rPr>
+          <w:b w:val="false"/>
+          <w:bCs w:val="false"/>
+        </w:rPr>
+      </w:pPr>
+      <w:r>
+        <w:rPr>
+          <w:b w:val="false"/>
+          <w:bCs w:val="false"/>
+        </w:rPr>
+      </w:r>
+    </w:p>
+    <w:p>
+      <w:pPr>
+        <w:pStyle w:val="Heading2"/>
+        <w:ind w:hanging="0" w:left="0"/>
+        <w:rPr/>
+      </w:pPr>
+      <w:bookmarkStart w:id="34" w:name="__RefHeading___Toc378_146120811"/>
+      <w:bookmarkEnd w:id="34"/>
+      <w:r>
+        <w:rPr/>
+        <w:t>Arquitectura .</w:t>
+      </w:r>
+      <w:r>
+        <w:rPr/>
+        <w:t>NET</w:t>
+      </w:r>
+    </w:p>
+    <w:p>
+      <w:pPr>
+        <w:pStyle w:val="Normal"/>
+        <w:spacing w:before="0" w:after="160"/>
+        <w:jc w:val="both"/>
+        <w:rPr>
+          <w:b w:val="false"/>
+          <w:bCs w:val="false"/>
+        </w:rPr>
+      </w:pPr>
+      <w:r>
+        <w:rPr>
+          <w:b w:val="false"/>
+          <w:bCs w:val="false"/>
+        </w:rPr>
+        <w:t>rsi</w:t>
       </w:r>
     </w:p>
     <w:sectPr>
-      <w:headerReference w:type="even" r:id="rId27"/>
-      <w:headerReference w:type="default" r:id="rId28"/>
-      <w:headerReference w:type="first" r:id="rId29"/>
-      <w:footerReference w:type="even" r:id="rId30"/>
-      <w:footerReference w:type="default" r:id="rId31"/>
-      <w:footerReference w:type="first" r:id="rId32"/>
+      <w:headerReference w:type="even" r:id="rId31"/>
+      <w:headerReference w:type="default" r:id="rId32"/>
+      <w:headerReference w:type="first" r:id="rId33"/>
+      <w:footerReference w:type="even" r:id="rId34"/>
+      <w:footerReference w:type="default" r:id="rId35"/>
+      <w:footerReference w:type="first" r:id="rId36"/>
       <w:type w:val="nextPage"/>
       <w:pgSz w:w="11906" w:h="16838"/>
       <w:pgMar w:left="1701" w:right="1701" w:gutter="0" w:header="0" w:top="1417" w:footer="0" w:bottom="1417"/>
@@ -6302,7 +7177,7 @@
             <w:szCs w:val="24"/>
             <w:bCs/>
           </w:rPr>
-          <w:t>19</w:t>
+          <w:t>21</w:t>
         </w:r>
         <w:r>
           <w:rPr>
@@ -6419,6 +7294,134 @@
     </w:r>
   </w:p>
 </w:hdr>
+</file>
+
+<file path=word/numbering.xml><?xml version="1.0" encoding="utf-8"?>
+<w:numbering xmlns:w="http://schemas.openxmlformats.org/wordprocessingml/2006/main" xmlns:o="urn:schemas-microsoft-com:office:office" xmlns:r="http://schemas.openxmlformats.org/officeDocument/2006/relationships" xmlns:v="urn:schemas-microsoft-com:vml" xmlns:mc="http://schemas.openxmlformats.org/markup-compatibility/2006" xmlns:w14="http://schemas.microsoft.com/office/word/2010/wordml" mc:Ignorable="w14">
+  <w:abstractNum w:abstractNumId="1">
+    <w:lvl w:ilvl="0">
+      <w:start w:val="1"/>
+      <w:numFmt w:val="none"/>
+      <w:suff w:val="nothing"/>
+      <w:lvlText w:val=""/>
+      <w:lvlJc w:val="left"/>
+      <w:pPr>
+        <w:tabs>
+          <w:tab w:val="num" w:pos="0"/>
+        </w:tabs>
+        <w:ind w:left="0" w:hanging="0"/>
+      </w:pPr>
+    </w:lvl>
+    <w:lvl w:ilvl="1">
+      <w:start w:val="1"/>
+      <w:pStyle w:val="Heading2"/>
+      <w:numFmt w:val="none"/>
+      <w:suff w:val="nothing"/>
+      <w:lvlText w:val=""/>
+      <w:lvlJc w:val="left"/>
+      <w:pPr>
+        <w:tabs>
+          <w:tab w:val="num" w:pos="0"/>
+        </w:tabs>
+        <w:ind w:left="0" w:hanging="0"/>
+      </w:pPr>
+    </w:lvl>
+    <w:lvl w:ilvl="2">
+      <w:start w:val="1"/>
+      <w:numFmt w:val="none"/>
+      <w:suff w:val="nothing"/>
+      <w:lvlText w:val=""/>
+      <w:lvlJc w:val="left"/>
+      <w:pPr>
+        <w:tabs>
+          <w:tab w:val="num" w:pos="0"/>
+        </w:tabs>
+        <w:ind w:left="0" w:hanging="0"/>
+      </w:pPr>
+    </w:lvl>
+    <w:lvl w:ilvl="3">
+      <w:start w:val="1"/>
+      <w:numFmt w:val="none"/>
+      <w:suff w:val="nothing"/>
+      <w:lvlText w:val=""/>
+      <w:lvlJc w:val="left"/>
+      <w:pPr>
+        <w:tabs>
+          <w:tab w:val="num" w:pos="0"/>
+        </w:tabs>
+        <w:ind w:left="0" w:hanging="0"/>
+      </w:pPr>
+    </w:lvl>
+    <w:lvl w:ilvl="4">
+      <w:start w:val="1"/>
+      <w:numFmt w:val="none"/>
+      <w:suff w:val="nothing"/>
+      <w:lvlText w:val=""/>
+      <w:lvlJc w:val="left"/>
+      <w:pPr>
+        <w:tabs>
+          <w:tab w:val="num" w:pos="0"/>
+        </w:tabs>
+        <w:ind w:left="0" w:hanging="0"/>
+      </w:pPr>
+    </w:lvl>
+    <w:lvl w:ilvl="5">
+      <w:start w:val="1"/>
+      <w:numFmt w:val="none"/>
+      <w:suff w:val="nothing"/>
+      <w:lvlText w:val=""/>
+      <w:lvlJc w:val="left"/>
+      <w:pPr>
+        <w:tabs>
+          <w:tab w:val="num" w:pos="0"/>
+        </w:tabs>
+        <w:ind w:left="0" w:hanging="0"/>
+      </w:pPr>
+    </w:lvl>
+    <w:lvl w:ilvl="6">
+      <w:start w:val="1"/>
+      <w:numFmt w:val="none"/>
+      <w:suff w:val="nothing"/>
+      <w:lvlText w:val=""/>
+      <w:lvlJc w:val="left"/>
+      <w:pPr>
+        <w:tabs>
+          <w:tab w:val="num" w:pos="0"/>
+        </w:tabs>
+        <w:ind w:left="0" w:hanging="0"/>
+      </w:pPr>
+    </w:lvl>
+    <w:lvl w:ilvl="7">
+      <w:start w:val="1"/>
+      <w:numFmt w:val="none"/>
+      <w:suff w:val="nothing"/>
+      <w:lvlText w:val=""/>
+      <w:lvlJc w:val="left"/>
+      <w:pPr>
+        <w:tabs>
+          <w:tab w:val="num" w:pos="0"/>
+        </w:tabs>
+        <w:ind w:left="0" w:hanging="0"/>
+      </w:pPr>
+    </w:lvl>
+    <w:lvl w:ilvl="8">
+      <w:start w:val="1"/>
+      <w:numFmt w:val="none"/>
+      <w:suff w:val="nothing"/>
+      <w:lvlText w:val=""/>
+      <w:lvlJc w:val="left"/>
+      <w:pPr>
+        <w:tabs>
+          <w:tab w:val="num" w:pos="0"/>
+        </w:tabs>
+        <w:ind w:left="0" w:hanging="0"/>
+      </w:pPr>
+    </w:lvl>
+  </w:abstractNum>
+  <w:num w:numId="1">
+    <w:abstractNumId w:val="1"/>
+  </w:num>
+</w:numbering>
 </file>
 
 <file path=word/styles.xml><?xml version="1.0" encoding="utf-8"?>
@@ -6856,6 +7859,26 @@
       <w:szCs w:val="32"/>
     </w:rPr>
   </w:style>
+  <w:style w:type="paragraph" w:styleId="Heading2">
+    <w:name w:val="Heading 2"/>
+    <w:basedOn w:val="Ttulo"/>
+    <w:next w:val="BodyText"/>
+    <w:qFormat/>
+    <w:pPr>
+      <w:numPr>
+        <w:ilvl w:val="1"/>
+        <w:numId w:val="1"/>
+      </w:numPr>
+      <w:spacing w:before="200" w:after="120"/>
+      <w:outlineLvl w:val="1"/>
+    </w:pPr>
+    <w:rPr>
+      <w:b/>
+      <w:bCs/>
+      <w:sz w:val="32"/>
+      <w:szCs w:val="32"/>
+    </w:rPr>
+  </w:style>
   <w:style w:type="character" w:styleId="DefaultParagraphFont" w:default="1">
     <w:name w:val="Default Paragraph Font"/>
     <w:uiPriority w:val="1"/>
@@ -7112,6 +8135,14 @@
       <w:u w:val="single"/>
     </w:rPr>
   </w:style>
+  <w:style w:type="character" w:styleId="InternetLink22">
+    <w:name w:val="Internet Link22"/>
+    <w:qFormat/>
+    <w:rPr>
+      <w:color w:val="000080"/>
+      <w:u w:val="single"/>
+    </w:rPr>
+  </w:style>
   <w:style w:type="character" w:styleId="Hyperlink">
     <w:name w:val="Hyperlink"/>
     <w:rPr>
@@ -7287,6 +8318,18 @@
       <w:szCs w:val="22"/>
       <w:lang w:val="es-ES" w:eastAsia="es-ES" w:bidi="ar-SA"/>
     </w:rPr>
+  </w:style>
+  <w:style w:type="paragraph" w:styleId="TOC2">
+    <w:name w:val="TOC 2"/>
+    <w:basedOn w:val="ndice"/>
+    <w:pPr>
+      <w:tabs>
+        <w:tab w:val="clear" w:pos="708"/>
+        <w:tab w:val="right" w:pos="8221" w:leader="dot"/>
+      </w:tabs>
+      <w:ind w:hanging="0" w:left="283"/>
+    </w:pPr>
+    <w:rPr/>
   </w:style>
   <w:style w:type="numbering" w:styleId="Ningunalista" w:customStyle="1">
     <w:name w:val="Ninguna lista"/>

</xml_diff>